<commit_message>
Made further progress on the implemntation section
</commit_message>
<xml_diff>
--- a/documentation/Chapters/Implementation.docx
+++ b/documentation/Chapters/Implementation.docx
@@ -13,15 +13,7 @@
     <w:p/>
     <w:p>
       <w:r>
-        <w:t xml:space="preserve">This chapter will include details on the implementation stage of the project. It </w:t>
-      </w:r>
-      <w:proofErr w:type="gramStart"/>
-      <w:r>
-        <w:t>will</w:t>
-      </w:r>
-      <w:proofErr w:type="gramEnd"/>
-      <w:r>
-        <w:t xml:space="preserve"> discus the major sections of implementation, the tools I used to carry out the implementation and any problems I encountered whilst implementing the application.</w:t>
+        <w:t>This chapter will include details on the implementation stage of the project. It will discus the major sections of implementation, the tools I used to carry out the implementation and any problems I encountered whilst implementing the application.</w:t>
       </w:r>
     </w:p>
     <w:p>
@@ -153,15 +145,7 @@
     </w:p>
     <w:p>
       <w:r>
-        <w:t xml:space="preserve">Android Studio is an IDE created by the Android developers at Google. Android Studio, which is currently still in beta is based off the </w:t>
-      </w:r>
-      <w:proofErr w:type="spellStart"/>
-      <w:r>
-        <w:t>IntelliJ</w:t>
-      </w:r>
-      <w:proofErr w:type="spellEnd"/>
-      <w:r>
-        <w:t xml:space="preserve"> IDEA IDE. Although Android studio is still in beta, t</w:t>
+        <w:t>Android Studio is an IDE created by the Android developers at Google. Android Studio, which is currently still in beta is based off the IntelliJ IDEA IDE. Although Android studio is still in beta, t</w:t>
       </w:r>
       <w:r>
         <w:t>he application works flawlessly, for everything that I needed it for.</w:t>
@@ -343,12 +327,32 @@
         <w:t>Implementing the models first allowed me to have classes to contain the data used for the system, meaning that classes that use the models will be able to from the start.</w:t>
       </w:r>
     </w:p>
-    <w:p/>
     <w:p>
       <w:pPr>
         <w:pStyle w:val="Heading2"/>
       </w:pPr>
       <w:r>
+        <w:t>Database helper class</w:t>
+      </w:r>
+    </w:p>
+    <w:p/>
+    <w:p>
+      <w:r>
+        <w:t xml:space="preserve">Once the user models had been created, a database to store the models was implemented. The database helper class manages the database structure </w:t>
+      </w:r>
+      <w:r>
+        <w:t>(creating and upgrading). The class also provides the rest of the classes with the ability to insert and retrieve data from the database. The implementation of this class went as expected and the class works excellently.</w:t>
+      </w:r>
+      <w:r>
+        <w:t xml:space="preserve"> Static variables were used throughout the class to allow the database to be customised easily.</w:t>
+      </w:r>
+    </w:p>
+    <w:p/>
+    <w:p>
+      <w:pPr>
+        <w:pStyle w:val="Heading2"/>
+      </w:pPr>
+      <w:r>
         <w:t>Authenticating the user</w:t>
       </w:r>
     </w:p>
@@ -373,7 +377,6 @@
         <w:t>The NHS implemented the newly requested API URL. This URL takes two parameters (the username and password of the user) and returns true or false if the credentials are correct. This new API URL greatly sped up the login process and improved efficiency.</w:t>
       </w:r>
     </w:p>
-    <w:p/>
     <w:p>
       <w:pPr>
         <w:pStyle w:val="Heading2"/>
@@ -472,18 +475,10 @@
         <w:t xml:space="preserve">To solve this issue, extra </w:t>
       </w:r>
       <w:r>
-        <w:t xml:space="preserve">methods had to be added to the </w:t>
-      </w:r>
-      <w:proofErr w:type="spellStart"/>
-      <w:r>
-        <w:t>D</w:t>
-      </w:r>
-      <w:r>
-        <w:t>ataProgress</w:t>
-      </w:r>
-      <w:proofErr w:type="spellEnd"/>
-      <w:r>
-        <w:t xml:space="preserve"> singleton, these extra methods keep track of the amount of started services and the number of completed services. </w:t>
+        <w:t>methods had to be added to the D</w:t>
+      </w:r>
+      <w:r>
+        <w:t xml:space="preserve">ataProgress singleton, these extra methods keep track of the amount of started services and the number of completed services. </w:t>
       </w:r>
       <w:r>
         <w:t>To keep a track of the number of completed service I had to read into the Robospice service</w:t>
@@ -495,15 +490,7 @@
         <w:t xml:space="preserve"> and plug into the method that notifies the activity</w:t>
       </w:r>
       <w:r>
-        <w:t xml:space="preserve"> when a service is complete, I then override this method and increased the finished count within the </w:t>
-      </w:r>
-      <w:proofErr w:type="spellStart"/>
-      <w:r>
-        <w:t>DataProgress</w:t>
-      </w:r>
-      <w:proofErr w:type="spellEnd"/>
-      <w:r>
-        <w:t xml:space="preserve"> singleton.</w:t>
+        <w:t xml:space="preserve"> when a service is complete, I then override this method and increased the finished count within the DataProgress singleton.</w:t>
       </w:r>
       <w:r>
         <w:t xml:space="preserve"> </w:t>
@@ -545,10 +532,277 @@
         <w:t xml:space="preserve">foreground. </w:t>
       </w:r>
       <w:r>
-        <w:t>The user is notified of any errors, even if the errors occur in the background. If errors occur whilst in the background, when the user reopens the applications they are presented with the retry option. Whilst the download service is in progress a notification is placed into the notification centre, which allows the user to know the download is still occurring.</w:t>
+        <w:t>The user is notified of any errors, even if the errors occur in the background. If errors occur whilst in the background, when the user reopens the applications they are presented with the retry option. Whilst the download service is in progress a notification is placed into the notification centre, which allows the user to know the download is occurring.</w:t>
+      </w:r>
+    </w:p>
+    <w:p/>
+    <w:p>
+      <w:pPr>
+        <w:pStyle w:val="Heading2"/>
+      </w:pPr>
+      <w:r>
+        <w:t>Main, browse and view drug activities</w:t>
+      </w:r>
+    </w:p>
+    <w:p/>
+    <w:p>
+      <w:r>
+        <w:t>Once the data download had been implemented it was possible to download the full set of data and store it within the applications local database. The next step was to display this data onto the screen. To achieve this the mock-up designs were implemented into the application for ea</w:t>
+      </w:r>
+      <w:r>
+        <w:t xml:space="preserve">ch of the views. Once user interface for each of the activities had been implemented the user interface was then populated using the data from the local database. </w:t>
+      </w:r>
+    </w:p>
+    <w:p/>
+    <w:p>
+      <w:r>
+        <w:t>The browse drugs page displays a list of all the drugs, which is taken from the drug indexes table. The user can enter text into the search box to filter the results within the list. Android ListAdapter provided a</w:t>
+      </w:r>
+      <w:r>
+        <w:t>n</w:t>
+      </w:r>
+      <w:r>
+        <w:t xml:space="preserve"> easy to use method for filtering the results automatically by ju</w:t>
+      </w:r>
+      <w:r>
+        <w:t>st passing the filter text as a parameter to the filter method</w:t>
+      </w:r>
+      <w:r>
+        <w:t xml:space="preserve">. </w:t>
+      </w:r>
+    </w:p>
+    <w:p/>
+    <w:p>
+      <w:r>
+        <w:t xml:space="preserve">Once the browsing of drugs had been implemented the next step was to implement the view drug page, a prototype of this page had already been made, so the prototype was copied into the project and edited to work with the new drug model. The implementation worked effortlessly and the drug data was displayed on the screen. </w:t>
+      </w:r>
+    </w:p>
+    <w:p/>
+    <w:p>
+      <w:r>
+        <w:t>There was a slight aesthetic issue with the displaying of data. The data provided from the API URL contained HTML, the native Android TextView object does support basic HTML and this was used. The issue arose due to the references within the provided HTML using SUP tags. SUP tags in HTML are the tag used to super-script a piece of text, Android TextView HTML does support super scripts but the super scripts cause the line spacing to increase for lines that use super scripts.</w:t>
+      </w:r>
+      <w:r>
+        <w:t xml:space="preserve"> This made the drug’s information</w:t>
+      </w:r>
+      <w:r>
+        <w:t xml:space="preserve"> look misaligned </w:t>
+      </w:r>
+      <w:r>
+        <w:t xml:space="preserve">which wasn’t aesthetically pleasing. </w:t>
+      </w:r>
+    </w:p>
+    <w:p/>
+    <w:p>
+      <w:r>
+        <w:t>To solve the aesthetic issues within the HTML I implemented a pre-parser to parse the HTML and replace all SUP tags with SMALL tags. Using SMALL tags made the references smaller, which made them standout without affecting line height. I decided to execute the parsing during the displaying of the data rather than during the data download. Although this may not be the most efficient way of parsing the data, it ensures that the database contains an exact copy of original database.</w:t>
+      </w:r>
+    </w:p>
+    <w:p/>
+    <w:p>
+      <w:r>
+        <w:t>As the prototype did not support the drug information header helpers this had to be implemented. An icon from the Glyphicon’s open source library was edited to match the colour scheme of the application. The icon was then added to the project and displaying of the icon where needed was implemented</w:t>
+      </w:r>
+      <w:r>
+        <w:t xml:space="preserve">. To track which icon or header had been clicked Android’s tag feature was used, this allowed each header and icon to contain a tag of its ID within the database. When a clicks on the header the helper information corresponding to </w:t>
+      </w:r>
+      <w:r>
+        <w:t>its</w:t>
+      </w:r>
+      <w:r>
+        <w:t xml:space="preserve"> tag is opened into an alert dialog.</w:t>
+      </w:r>
+    </w:p>
+    <w:p/>
+    <w:p>
+      <w:pPr>
+        <w:pStyle w:val="Heading2"/>
+      </w:pPr>
+      <w:r>
+        <w:t>Calculator implementation</w:t>
+      </w:r>
+    </w:p>
+    <w:p/>
+    <w:p>
+      <w:r>
+        <w:t>The next classes to be implemented were the calculator classes.  I asked the NHS</w:t>
+      </w:r>
+      <w:r>
+        <w:t xml:space="preserve"> representative for</w:t>
+      </w:r>
+      <w:r>
+        <w:t xml:space="preserve"> information on the </w:t>
+      </w:r>
+      <w:r>
+        <w:t>calculations and their equations during the first email I sent, they replied that they would be able to provide the information within the following week. This information had still not been received when the project had reached the stage in which the calculator would be implemented. Therefore I sent a further email to the representative asking for this information, as the representative was not in work at the time, they provided an excel spread sheet containing the data needed for the calcula</w:t>
+      </w:r>
+      <w:r>
+        <w:t xml:space="preserve">tions and the C# code that they used for the calculations. </w:t>
+      </w:r>
+    </w:p>
+    <w:p/>
+    <w:p>
+      <w:r>
+        <w:t xml:space="preserve">The C# code was then read to derive the equations used for the calculations. Once the equations for calculation infusion rate from dosage and dosage from infusion rate were known </w:t>
+      </w:r>
+      <w:r>
+        <w:t>the applications calculator and calculator activity class could be designed.</w:t>
+      </w:r>
+    </w:p>
+    <w:p/>
+    <w:p>
+      <w:r>
+        <w:t>The data within the excel spread sheet was then converted into an XML file, this XML file was then temporarily added to the project and the data parser for it was added to the data downloader. The NHS representative was then emailed, requesting them to implement an API URL for retrieving the data in the desired format. This allowed the development of the project to continue whilst the data was not accessible. The NHS representative later implemented the API URL and the calculator XML file was removed from the project.</w:t>
+      </w:r>
+    </w:p>
+    <w:p/>
+    <w:p>
+      <w:r>
+        <w:t xml:space="preserve">As this class outputs information that could be lethal if incorrect a test-driven development approach was used whilst implementing it. </w:t>
+      </w:r>
+      <w:r>
+        <w:t>As test data was needed, the NHS’s Medusa website was opened and a variety of calculations for multiple drugs were performed. The test d</w:t>
+      </w:r>
+      <w:r>
+        <w:t>ata was then written into the u</w:t>
+      </w:r>
+      <w:r>
+        <w:t xml:space="preserve">nit </w:t>
+      </w:r>
+      <w:r>
+        <w:t>tests, which</w:t>
+      </w:r>
+      <w:r>
+        <w:t xml:space="preserve"> would later be used to test the </w:t>
+      </w:r>
+      <w:r>
+        <w:t>calculations</w:t>
+      </w:r>
+      <w:r>
+        <w:t>.</w:t>
+      </w:r>
+    </w:p>
+    <w:p/>
+    <w:p>
+      <w:r>
+        <w:t xml:space="preserve">The first method of the calculator to be implemented was the validation method. The purpose of this method is to return an integer value that represents the result of the validation. The possible integer values are stored as public static variables, meaning other classes can access their values, which is used when checking the result. The implementation began by creating test data that would return each of the available return types, such as success, invalid values and warnings. </w:t>
+      </w:r>
+      <w:r>
+        <w:t>Once the test data had been written, the code to allow all the test cases to succeed was written.</w:t>
+      </w:r>
+      <w:r>
+        <w:t xml:space="preserve"> </w:t>
+      </w:r>
+    </w:p>
+    <w:p/>
+    <w:p>
+      <w:r>
+        <w:t xml:space="preserve">Once the validation method had been successfully implemented, the calculate method had to be implemented. As the test data for the calculator class had already been gathered the implementation to make the unit tests successful </w:t>
+      </w:r>
+      <w:r>
+        <w:t>was the next step</w:t>
+      </w:r>
+      <w:r>
+        <w:t>.</w:t>
+      </w:r>
+    </w:p>
+    <w:p/>
+    <w:p>
+      <w:r>
+        <w:t xml:space="preserve">After every unit tests was successful the implementation of the calculator class was complete. The next class to be implemented was the calculator activity. </w:t>
+      </w:r>
+      <w:r>
+        <w:t xml:space="preserve">The calculator activity class is responsible for providing the view to the user so that they can enter the information for the calculation. </w:t>
+      </w:r>
+      <w:r>
+        <w:t>The design of the calculator activity allowed the user to select the type of calculation and the needed and un-needed fields were showing or hidden from the view. Hiding the un-need input fields helps improve the usability of the application.</w:t>
+      </w:r>
+      <w:r>
+        <w:t xml:space="preserve"> Once the user has entered the required information and clicked the calculate button, the information entered is validated. If the information passes validation the calculation is shown, otherwise the error is displayed using an Android Toast or a warning dialog is displayed if a warning is thrown.</w:t>
+      </w:r>
+      <w:r>
+        <w:t xml:space="preserve"> The design of the calculator activity was implemented </w:t>
+      </w:r>
+      <w:r>
+        <w:t>successfully and activity works</w:t>
+      </w:r>
+      <w:r>
+        <w:t xml:space="preserve"> as expected.</w:t>
+      </w:r>
+    </w:p>
+    <w:p/>
+    <w:p>
+      <w:pPr>
+        <w:pStyle w:val="Heading2"/>
+      </w:pPr>
+      <w:r>
+        <w:t>Showing the calculation performed</w:t>
+      </w:r>
+    </w:p>
+    <w:p/>
+    <w:p>
+      <w:r>
+        <w:t xml:space="preserve">It had been decided that the result of the calculation would be displayed within a dialog. </w:t>
+      </w:r>
+      <w:r>
+        <w:t xml:space="preserve">The </w:t>
+      </w:r>
+      <w:r>
+        <w:t xml:space="preserve">dialog had been designed so that the </w:t>
+      </w:r>
+      <w:r>
+        <w:t>result of the calculation and</w:t>
+      </w:r>
+      <w:r>
+        <w:t xml:space="preserve"> the equations used to perform</w:t>
+      </w:r>
+      <w:r>
+        <w:t xml:space="preserve"> the calculation </w:t>
+      </w:r>
+      <w:r>
+        <w:t>would be shown. The original plan was to display the equations within a TextView and use HTML to format the equations correctly.</w:t>
+      </w:r>
+    </w:p>
+    <w:p/>
+    <w:p>
+      <w:r>
+        <w:t>It was decided that the HTML horizontal row (HR) tag would be used to display a horizontal line separating the numerator and denominator of the calculator equations. As</w:t>
+      </w:r>
+      <w:r>
+        <w:t xml:space="preserve"> </w:t>
+      </w:r>
+      <w:r>
+        <w:t>Android TextView’s HTML support is limited, the HR tag is not available within TextView’s and therefore they could not be used to display the calculation equations and results.</w:t>
+      </w:r>
+    </w:p>
+    <w:p/>
+    <w:p>
+      <w:r>
+        <w:t xml:space="preserve">A WebView was used within then dialog to neatly present the user with the equation used and the results of the calculation. WebViews have larger HTML support than TextViews, they support both HTML and CSS. The calculation was displayed using HTML and then formatted using CSS. </w:t>
+      </w:r>
+      <w:r>
+        <w:t>Relative font sizes were used within the WebView to ensure the result would be the same across devices. Once the WebView is displayed onto the screen the WebView is zoomed so that the HTML fills the dialog.</w:t>
+      </w:r>
+    </w:p>
+    <w:p/>
+    <w:p>
+      <w:r>
+        <w:t>An extra benefit of using a WebView is that WebView’s allow the user to zoom in and out using a pinching motion with the fingers. This allows the user to make the equations and result smaller or larger should they want to.</w:t>
+      </w:r>
+    </w:p>
+    <w:p/>
+    <w:p>
+      <w:r>
+        <w:t>The finished implementation successfully presents equations used and the result of the equations to the user.</w:t>
+      </w:r>
+      <w:r>
+        <w:t xml:space="preserve"> This allows the user to verify the correct calculation has been performed.</w:t>
       </w:r>
       <w:bookmarkStart w:id="0" w:name="_GoBack"/>
       <w:bookmarkEnd w:id="0"/>
+      <w:r>
+        <w:t xml:space="preserve"> </w:t>
+      </w:r>
     </w:p>
     <w:sectPr>
       <w:pgSz w:w="11900" w:h="16840"/>

</xml_diff>

<commit_message>
Finished implementation, began testing document
</commit_message>
<xml_diff>
--- a/documentation/Chapters/Implementation.docx
+++ b/documentation/Chapters/Implementation.docx
@@ -797,6 +797,237 @@
       </w:r>
       <w:r>
         <w:t xml:space="preserve"> This allows the user to verify the correct calculation has been performed.</w:t>
+      </w:r>
+      <w:r>
+        <w:t xml:space="preserve"> </w:t>
+      </w:r>
+    </w:p>
+    <w:p/>
+    <w:p>
+      <w:pPr>
+        <w:pStyle w:val="Heading2"/>
+      </w:pPr>
+      <w:r>
+        <w:t>Adding access to the calculator</w:t>
+      </w:r>
+    </w:p>
+    <w:p/>
+    <w:p>
+      <w:r>
+        <w:t>Once the calculator classes had been created</w:t>
+      </w:r>
+      <w:r>
+        <w:t>,</w:t>
+      </w:r>
+      <w:r>
+        <w:t xml:space="preserve"> a method of allowing the user to access the calculator was needed. To achieve this</w:t>
+      </w:r>
+      <w:r>
+        <w:t>,</w:t>
+      </w:r>
+      <w:r>
+        <w:t xml:space="preserve"> th</w:t>
+      </w:r>
+      <w:r>
+        <w:t>e view drug activity was edited</w:t>
+      </w:r>
+      <w:r>
+        <w:t xml:space="preserve"> so that when a calculator is available for a drug, a button is displayed to open the calculator.</w:t>
+      </w:r>
+    </w:p>
+    <w:p/>
+    <w:p>
+      <w:r>
+        <w:t>As only a limited number of drugs contain calculators I wanted to create a simple method for finding drugs that contain them. An activity similar to the browse drugs activity was created. This activity allows the user to search through a list of drugs that contains calculators. This activity speeds up the process of opening the calculator for the user.</w:t>
+      </w:r>
+    </w:p>
+    <w:p/>
+    <w:p>
+      <w:pPr>
+        <w:pStyle w:val="Heading2"/>
+      </w:pPr>
+      <w:r>
+        <w:t>Extracting strings from the Java code</w:t>
+      </w:r>
+    </w:p>
+    <w:p/>
+    <w:p>
+      <w:r>
+        <w:t>Within Android you can define string variables within an XML file called strings.xml. By placing all strings used throughout the application with this file, improves the maintainability and robustness of this system, as should future developers ever need to change the text contained within a string, they will only need to change the string within one file.</w:t>
+      </w:r>
+      <w:r>
+        <w:t xml:space="preserve"> Also u</w:t>
+      </w:r>
+      <w:r>
+        <w:t>sing the string</w:t>
+      </w:r>
+      <w:r>
+        <w:t>s.xml</w:t>
+      </w:r>
+      <w:r>
+        <w:t xml:space="preserve"> file allows future developers to easily </w:t>
+      </w:r>
+      <w:r>
+        <w:t>provide extra language support.</w:t>
+      </w:r>
+    </w:p>
+    <w:p/>
+    <w:p>
+      <w:r>
+        <w:t>Once the applications functionality was complete, code refactoring was executed to ensure that the code was efficient and easy to maintain. Whilst refactoring, all strings within the application’s code were extracted and placed into the strings.xml file. This will allow the NHS to quickly modify the text throughout the application, without needing to learn Android development. If the NHS would like to support the Welsh language within the application, which they may want to do as the application was produced for NHS Wales, they only need to create a new directory for Welsh language support and then translate the strings</w:t>
+      </w:r>
+      <w:r>
+        <w:t>.xml</w:t>
+      </w:r>
+      <w:r>
+        <w:t xml:space="preserve"> file</w:t>
+      </w:r>
+      <w:r>
+        <w:t xml:space="preserve"> into Welsh</w:t>
+      </w:r>
+      <w:r>
+        <w:t>.</w:t>
+      </w:r>
+    </w:p>
+    <w:p/>
+    <w:p>
+      <w:pPr>
+        <w:pStyle w:val="Heading2"/>
+      </w:pPr>
+      <w:r>
+        <w:t>Implementing XML customisability</w:t>
+      </w:r>
+    </w:p>
+    <w:p/>
+    <w:p>
+      <w:r>
+        <w:t>Early on in the projects lifecycle the NHS mentioned that they have multiple sets of data in a similar format to the data used for this application. They also mentioned that they plan to create multiple applications for the various data sets. The NHS asked for a simple method of modifying this application to allow them to create multiple applications from the other datasets. Throughout the design and implementation stages of the project this request was considered but not initially implemented, as it was additional extra, providing there was sufficient time.</w:t>
+      </w:r>
+    </w:p>
+    <w:p/>
+    <w:p>
+      <w:r>
+        <w:t xml:space="preserve">As the implementation stage of the project ran as planned, there was enough time to implement the NHS’s request. To implement this functionality an addition xml file similar to the strings.xml file was created, called data_download.xml. The purpose of the data_download.xml file was to provide the API URLs at which the XML files containing the data could be requested. The </w:t>
+      </w:r>
+      <w:r>
+        <w:t>data_download.xml file also contains the XML tags that relate to database tables.</w:t>
+      </w:r>
+    </w:p>
+    <w:p/>
+    <w:p>
+      <w:r>
+        <w:t>The API URLs provided within the data_download.xml may contain two parameters, %USERNAME% and %PASSWORD%. The application will automatically replace these parameters with the users saved username and password. This allows the URLs to be changed by someone with very little programming experience.</w:t>
+      </w:r>
+    </w:p>
+    <w:p/>
+    <w:p>
+      <w:r>
+        <w:t xml:space="preserve">To download the drug and drug information the application currently uses 26 URLs, one for each letter of the alphabet. Hard coding the </w:t>
+      </w:r>
+      <w:r>
+        <w:t>URLS</w:t>
+      </w:r>
+      <w:r>
+        <w:t xml:space="preserve"> of the 26 </w:t>
+      </w:r>
+      <w:r>
+        <w:t>sets of data would be bad software engineering</w:t>
+      </w:r>
+      <w:r>
+        <w:t>. To accommodate for the multiple URLs</w:t>
+      </w:r>
+      <w:r>
+        <w:t>,</w:t>
+      </w:r>
+      <w:r>
+        <w:t xml:space="preserve"> </w:t>
+      </w:r>
+      <w:r>
+        <w:t xml:space="preserve">a list of the URLs and tags for them were added to the data_downoad.xml file. The tags are used as a description of the URL that can be displayed to the used to relay feedback to the user, for example if an error occurred whilst downloading letters beginning with A, the application will alert the user by outputting “Failed to download letters beginning with A”, the tag in this case would be “letters beginning with A”. </w:t>
+      </w:r>
+    </w:p>
+    <w:p/>
+    <w:p>
+      <w:r>
+        <w:t xml:space="preserve">In order for the application to parse the data correctly, the XML tags used within the data are described </w:t>
+      </w:r>
+      <w:r>
+        <w:t>inside</w:t>
+      </w:r>
+      <w:r>
+        <w:t xml:space="preserve"> data_download.xml. These descriptors include the tag name of the repeating element, for example the XML signifying the start of a new drug. The </w:t>
+      </w:r>
+      <w:r>
+        <w:t>XML descriptors also include the tag names that contain the pieces of information that will be mapped to the database tables. By knowing the name of the repeating elements and the name of the tags containing the information within the repeating elements, the applications can populate the local database,</w:t>
+      </w:r>
+    </w:p>
+    <w:p/>
+    <w:p>
+      <w:r>
+        <w:t xml:space="preserve">With both the customisability of the strings.xml file and the data_download.xml file, a developer with no experience of Android development will be able to create multiple applications from varying API URL’s effortlessly. </w:t>
+      </w:r>
+    </w:p>
+    <w:p/>
+    <w:p>
+      <w:pPr>
+        <w:pStyle w:val="Heading2"/>
+      </w:pPr>
+      <w:r>
+        <w:t>Supporting older devices</w:t>
+      </w:r>
+    </w:p>
+    <w:p/>
+    <w:p>
+      <w:r>
+        <w:t>To improve the available reach of the application</w:t>
+      </w:r>
+      <w:r>
+        <w:t>,</w:t>
+      </w:r>
+      <w:r>
+        <w:t xml:space="preserve"> it must support the earliest version of the Android SDK as possible. The minimum SDK required for the libraries </w:t>
+      </w:r>
+      <w:r>
+        <w:t>and dependencies that were used was</w:t>
+      </w:r>
+      <w:r>
+        <w:t xml:space="preserve"> API version 8. </w:t>
+      </w:r>
+      <w:r>
+        <w:t>API version 8 (Froyo) was released on 20</w:t>
+      </w:r>
+      <w:r>
+        <w:rPr>
+          <w:vertAlign w:val="superscript"/>
+        </w:rPr>
+        <w:t>th</w:t>
+      </w:r>
+      <w:r>
+        <w:t xml:space="preserve"> May 2010. The majority of Android users are currently on API version 8 or greater, it was therefore decided that the application must support all versions above API level 8.</w:t>
+      </w:r>
+    </w:p>
+    <w:p/>
+    <w:p>
+      <w:r>
+        <w:t xml:space="preserve">During the implementation of the application a device running API version 19 was used. Once the implementation was complete, the minimum SDK version of the application was changed to API level 8 and ran on a device running Froyo. The application ran </w:t>
+      </w:r>
+      <w:r>
+        <w:t>as it would on a newer device, only issues with the user interface were found.</w:t>
+      </w:r>
+    </w:p>
+    <w:p/>
+    <w:p>
+      <w:r>
+        <w:t>When the application ran on the older device the custom colour scheme was not seen, this is because the customisation of the ActionBar was added at a later API version. Although the colour scheme was not seen, the application was still aesthetically pleasing.</w:t>
+      </w:r>
+    </w:p>
+    <w:p/>
+    <w:p>
+      <w:r>
+        <w:t>On the older device the transparency of the buttons within the MainActivity was not applied, because of this the button was displayed, as a white button with white text thus the buttons text was</w:t>
+      </w:r>
+      <w:r>
+        <w:t xml:space="preserve"> not visible on the device. A new layout for the MainActivitiy, specifically for device earlier than API version 10 was created to fix the styling issue on the device.</w:t>
       </w:r>
       <w:bookmarkStart w:id="0" w:name="_GoBack"/>
       <w:bookmarkEnd w:id="0"/>

</xml_diff>

<commit_message>
Half way through testing
</commit_message>
<xml_diff>
--- a/documentation/Chapters/Implementation.docx
+++ b/documentation/Chapters/Implementation.docx
@@ -13,7 +13,36 @@
     <w:p/>
     <w:p>
       <w:r>
-        <w:t>This chapter will include details on the implementation stage of the project. It will discus the major sections of implementation, the tools I used to carry out the implementation and any problems I encountered whilst implementing the application.</w:t>
+        <w:t>This chapter will include details on the impleme</w:t>
+      </w:r>
+      <w:r>
+        <w:t>ntation stage of the project. It</w:t>
+      </w:r>
+      <w:r>
+        <w:t xml:space="preserve"> will discus</w:t>
+      </w:r>
+      <w:r>
+        <w:t>s</w:t>
+      </w:r>
+      <w:r>
+        <w:t xml:space="preserve"> the major sections</w:t>
+      </w:r>
+      <w:r>
+        <w:t xml:space="preserve"> of implementation, the tools </w:t>
+      </w:r>
+      <w:r>
+        <w:t>used to carry out the i</w:t>
+      </w:r>
+      <w:r>
+        <w:t>mplementation and any problems that were</w:t>
+      </w:r>
+      <w:r>
+        <w:t xml:space="preserve"> encountered whilst implementing the app</w:t>
+      </w:r>
+      <w:bookmarkStart w:id="0" w:name="_GoBack"/>
+      <w:bookmarkEnd w:id="0"/>
+      <w:r>
+        <w:t>lication.</w:t>
       </w:r>
     </w:p>
     <w:p>
@@ -145,7 +174,15 @@
     </w:p>
     <w:p>
       <w:r>
-        <w:t>Android Studio is an IDE created by the Android developers at Google. Android Studio, which is currently still in beta is based off the IntelliJ IDEA IDE. Although Android studio is still in beta, t</w:t>
+        <w:t xml:space="preserve">Android Studio is an IDE created by the Android developers at Google. Android Studio, which is currently still in beta is based off the </w:t>
+      </w:r>
+      <w:proofErr w:type="spellStart"/>
+      <w:r>
+        <w:t>IntelliJ</w:t>
+      </w:r>
+      <w:proofErr w:type="spellEnd"/>
+      <w:r>
+        <w:t xml:space="preserve"> IDEA IDE. Although Android studio is still in beta, t</w:t>
       </w:r>
       <w:r>
         <w:t>he application works flawlessly, for everything that I needed it for.</w:t>
@@ -154,6 +191,7 @@
     <w:p/>
     <w:p>
       <w:r>
+        <w:lastRenderedPageBreak/>
         <w:t xml:space="preserve">As Android Studio was built </w:t>
       </w:r>
       <w:r>
@@ -163,11 +201,7 @@
         <w:t xml:space="preserve"> for Android development </w:t>
       </w:r>
       <w:r>
-        <w:t xml:space="preserve">it does not contain a lot of the extra bloat added to Eclipse. This makes it easier to find what you want in the </w:t>
-      </w:r>
-      <w:r>
-        <w:lastRenderedPageBreak/>
-        <w:t>menus as they contain fewer options. Android studio also has more intelligent code suggestions than Eclipses, making development easier. Android studio build configuration</w:t>
+        <w:t>it does not contain a lot of the extra bloat added to Eclipse. This makes it easier to find what you want in the menus as they contain fewer options. Android studio also has more intelligent code suggestions than Eclipses, making development easier. Android studio build configuration</w:t>
       </w:r>
       <w:r>
         <w:t>s are</w:t>
@@ -451,7 +485,10 @@
         <w:t>cacheable</w:t>
       </w:r>
       <w:r>
-        <w:t xml:space="preserve"> services, thus this class was extended in all services</w:t>
+        <w:t xml:space="preserve"> services, thus this class was extended in all </w:t>
+      </w:r>
+      <w:r>
+        <w:t>of</w:t>
       </w:r>
       <w:r>
         <w:t xml:space="preserve"> the applications services</w:t>
@@ -475,10 +512,18 @@
         <w:t xml:space="preserve">To solve this issue, extra </w:t>
       </w:r>
       <w:r>
-        <w:t>methods had to be added to the D</w:t>
-      </w:r>
-      <w:r>
-        <w:t xml:space="preserve">ataProgress singleton, these extra methods keep track of the amount of started services and the number of completed services. </w:t>
+        <w:t xml:space="preserve">methods had to be added to the </w:t>
+      </w:r>
+      <w:proofErr w:type="spellStart"/>
+      <w:r>
+        <w:t>D</w:t>
+      </w:r>
+      <w:r>
+        <w:t>ataProgress</w:t>
+      </w:r>
+      <w:proofErr w:type="spellEnd"/>
+      <w:r>
+        <w:t xml:space="preserve"> singleton, these extra methods keep track of the amount of started services and the number of completed services. </w:t>
       </w:r>
       <w:r>
         <w:t>To keep a track of the number of completed service I had to read into the Robospice service</w:t>
@@ -490,7 +535,15 @@
         <w:t xml:space="preserve"> and plug into the method that notifies the activity</w:t>
       </w:r>
       <w:r>
-        <w:t xml:space="preserve"> when a service is complete, I then override this method and increased the finished count within the DataProgress singleton.</w:t>
+        <w:t xml:space="preserve"> when a service is complete, I then override this method and increased the finished count within the </w:t>
+      </w:r>
+      <w:proofErr w:type="spellStart"/>
+      <w:r>
+        <w:t>DataProgress</w:t>
+      </w:r>
+      <w:proofErr w:type="spellEnd"/>
+      <w:r>
+        <w:t xml:space="preserve"> singleton.</w:t>
       </w:r>
       <w:r>
         <w:t xml:space="preserve"> </w:t>
@@ -556,7 +609,15 @@
     <w:p/>
     <w:p>
       <w:r>
-        <w:t>The browse drugs page displays a list of all the drugs, which is taken from the drug indexes table. The user can enter text into the search box to filter the results within the list. Android ListAdapter provided a</w:t>
+        <w:t xml:space="preserve">The browse drugs page displays a list of all the drugs, which is taken from the drug indexes table. The user can enter text into the search box to filter the results within the list. Android </w:t>
+      </w:r>
+      <w:proofErr w:type="spellStart"/>
+      <w:r>
+        <w:t>ListAdapter</w:t>
+      </w:r>
+      <w:proofErr w:type="spellEnd"/>
+      <w:r>
+        <w:t xml:space="preserve"> provided a</w:t>
       </w:r>
       <w:r>
         <w:t>n</w:t>
@@ -580,7 +641,23 @@
     <w:p/>
     <w:p>
       <w:r>
-        <w:t>There was a slight aesthetic issue with the displaying of data. The data provided from the API URL contained HTML, the native Android TextView object does support basic HTML and this was used. The issue arose due to the references within the provided HTML using SUP tags. SUP tags in HTML are the tag used to super-script a piece of text, Android TextView HTML does support super scripts but the super scripts cause the line spacing to increase for lines that use super scripts.</w:t>
+        <w:t xml:space="preserve">There was a slight aesthetic issue with the displaying of data. The data provided from the API URL contained HTML, the native Android </w:t>
+      </w:r>
+      <w:proofErr w:type="spellStart"/>
+      <w:r>
+        <w:t>TextView</w:t>
+      </w:r>
+      <w:proofErr w:type="spellEnd"/>
+      <w:r>
+        <w:t xml:space="preserve"> object does support basic HTML and this was used. The issue arose due to the references within the provided HTML using SUP tags. SUP tags in HTML are the tag used to super-script a piece of text, Android </w:t>
+      </w:r>
+      <w:proofErr w:type="spellStart"/>
+      <w:r>
+        <w:t>TextView</w:t>
+      </w:r>
+      <w:proofErr w:type="spellEnd"/>
+      <w:r>
+        <w:t xml:space="preserve"> HTML does support super scripts but the super scripts cause the line spacing to increase for lines that use super scripts.</w:t>
       </w:r>
       <w:r>
         <w:t xml:space="preserve"> This made the drug’s information</w:t>
@@ -760,7 +837,15 @@
         <w:t xml:space="preserve"> the calculation </w:t>
       </w:r>
       <w:r>
-        <w:t>would be shown. The original plan was to display the equations within a TextView and use HTML to format the equations correctly.</w:t>
+        <w:t xml:space="preserve">would be shown. The original plan was to display the equations within a </w:t>
+      </w:r>
+      <w:proofErr w:type="spellStart"/>
+      <w:r>
+        <w:t>TextView</w:t>
+      </w:r>
+      <w:proofErr w:type="spellEnd"/>
+      <w:r>
+        <w:t xml:space="preserve"> and use HTML to format the equations correctly.</w:t>
       </w:r>
     </w:p>
     <w:p/>
@@ -772,22 +857,102 @@
         <w:t xml:space="preserve"> </w:t>
       </w:r>
       <w:r>
-        <w:t>Android TextView’s HTML support is limited, the HR tag is not available within TextView’s and therefore they could not be used to display the calculation equations and results.</w:t>
-      </w:r>
-    </w:p>
-    <w:p/>
-    <w:p>
-      <w:r>
-        <w:t xml:space="preserve">A WebView was used within then dialog to neatly present the user with the equation used and the results of the calculation. WebViews have larger HTML support than TextViews, they support both HTML and CSS. The calculation was displayed using HTML and then formatted using CSS. </w:t>
-      </w:r>
-      <w:r>
-        <w:t>Relative font sizes were used within the WebView to ensure the result would be the same across devices. Once the WebView is displayed onto the screen the WebView is zoomed so that the HTML fills the dialog.</w:t>
-      </w:r>
-    </w:p>
-    <w:p/>
-    <w:p>
-      <w:r>
-        <w:t>An extra benefit of using a WebView is that WebView’s allow the user to zoom in and out using a pinching motion with the fingers. This allows the user to make the equations and result smaller or larger should they want to.</w:t>
+        <w:t xml:space="preserve">Android </w:t>
+      </w:r>
+      <w:proofErr w:type="spellStart"/>
+      <w:r>
+        <w:t>TextView’s</w:t>
+      </w:r>
+      <w:proofErr w:type="spellEnd"/>
+      <w:r>
+        <w:t xml:space="preserve"> HTML support is limited, the HR tag is not available within </w:t>
+      </w:r>
+      <w:proofErr w:type="spellStart"/>
+      <w:r>
+        <w:t>TextView’s</w:t>
+      </w:r>
+      <w:proofErr w:type="spellEnd"/>
+      <w:r>
+        <w:t xml:space="preserve"> and therefore they could not be used to display the calculation equations and results.</w:t>
+      </w:r>
+    </w:p>
+    <w:p/>
+    <w:p>
+      <w:r>
+        <w:t xml:space="preserve">A </w:t>
+      </w:r>
+      <w:proofErr w:type="spellStart"/>
+      <w:r>
+        <w:t>WebView</w:t>
+      </w:r>
+      <w:proofErr w:type="spellEnd"/>
+      <w:r>
+        <w:t xml:space="preserve"> was used within then dialog to neatly present the user with the equation used and the results of the calculation. </w:t>
+      </w:r>
+      <w:proofErr w:type="spellStart"/>
+      <w:r>
+        <w:t>WebViews</w:t>
+      </w:r>
+      <w:proofErr w:type="spellEnd"/>
+      <w:r>
+        <w:t xml:space="preserve"> have larger HTML support than </w:t>
+      </w:r>
+      <w:proofErr w:type="spellStart"/>
+      <w:r>
+        <w:t>TextViews</w:t>
+      </w:r>
+      <w:proofErr w:type="spellEnd"/>
+      <w:r>
+        <w:t xml:space="preserve">, they support both HTML and CSS. The calculation was displayed using HTML and then formatted using CSS. </w:t>
+      </w:r>
+      <w:r>
+        <w:t xml:space="preserve">Relative font sizes were used within the </w:t>
+      </w:r>
+      <w:proofErr w:type="spellStart"/>
+      <w:r>
+        <w:t>WebView</w:t>
+      </w:r>
+      <w:proofErr w:type="spellEnd"/>
+      <w:r>
+        <w:t xml:space="preserve"> to ensure the result would be the same across devices. Once the </w:t>
+      </w:r>
+      <w:proofErr w:type="spellStart"/>
+      <w:r>
+        <w:t>WebView</w:t>
+      </w:r>
+      <w:proofErr w:type="spellEnd"/>
+      <w:r>
+        <w:t xml:space="preserve"> is displayed onto the screen the </w:t>
+      </w:r>
+      <w:proofErr w:type="spellStart"/>
+      <w:r>
+        <w:t>WebView</w:t>
+      </w:r>
+      <w:proofErr w:type="spellEnd"/>
+      <w:r>
+        <w:t xml:space="preserve"> is zoomed so that the HTML fills the dialog.</w:t>
+      </w:r>
+    </w:p>
+    <w:p/>
+    <w:p>
+      <w:r>
+        <w:t xml:space="preserve">An extra benefit of using a </w:t>
+      </w:r>
+      <w:proofErr w:type="spellStart"/>
+      <w:r>
+        <w:t>WebView</w:t>
+      </w:r>
+      <w:proofErr w:type="spellEnd"/>
+      <w:r>
+        <w:t xml:space="preserve"> is that </w:t>
+      </w:r>
+      <w:proofErr w:type="spellStart"/>
+      <w:r>
+        <w:t>WebView’s</w:t>
+      </w:r>
+      <w:proofErr w:type="spellEnd"/>
+      <w:r>
+        <w:t xml:space="preserve"> allow the user to zoom in and out using a pinching motion with the fingers. This allows the user to make the equations and result smaller or larger should they want to.</w:t>
       </w:r>
     </w:p>
     <w:p/>
@@ -1018,19 +1183,41 @@
     <w:p/>
     <w:p>
       <w:r>
-        <w:t>When the application ran on the older device the custom colour scheme was not seen, this is because the customisation of the ActionBar was added at a later API version. Although the colour scheme was not seen, the application was still aesthetically pleasing.</w:t>
-      </w:r>
-    </w:p>
-    <w:p/>
-    <w:p>
-      <w:r>
-        <w:t>On the older device the transparency of the buttons within the MainActivity was not applied, because of this the button was displayed, as a white button with white text thus the buttons text was</w:t>
-      </w:r>
-      <w:r>
-        <w:t xml:space="preserve"> not visible on the device. A new layout for the MainActivitiy, specifically for device earlier than API version 10 was created to fix the styling issue on the device.</w:t>
-      </w:r>
-      <w:bookmarkStart w:id="0" w:name="_GoBack"/>
-      <w:bookmarkEnd w:id="0"/>
+        <w:t xml:space="preserve">When the application ran on the older device the custom colour scheme was not seen, this is because the customisation of the </w:t>
+      </w:r>
+      <w:proofErr w:type="spellStart"/>
+      <w:r>
+        <w:t>ActionBar</w:t>
+      </w:r>
+      <w:proofErr w:type="spellEnd"/>
+      <w:r>
+        <w:t xml:space="preserve"> was added at a later API version. Although the colour scheme was not seen, the application was still aesthetically pleasing.</w:t>
+      </w:r>
+    </w:p>
+    <w:p/>
+    <w:p>
+      <w:r>
+        <w:t xml:space="preserve">On the older device the transparency of the buttons within the </w:t>
+      </w:r>
+      <w:proofErr w:type="spellStart"/>
+      <w:r>
+        <w:t>MainActivity</w:t>
+      </w:r>
+      <w:proofErr w:type="spellEnd"/>
+      <w:r>
+        <w:t xml:space="preserve"> was not applied, because of this the button was displayed, as a white button with white text thus the buttons text was</w:t>
+      </w:r>
+      <w:r>
+        <w:t xml:space="preserve"> not visible on the device. A new layout for the </w:t>
+      </w:r>
+      <w:proofErr w:type="spellStart"/>
+      <w:r>
+        <w:t>MainActivitiy</w:t>
+      </w:r>
+      <w:proofErr w:type="spellEnd"/>
+      <w:r>
+        <w:t>, specifically for device earlier than API version 10 was created to fix the styling issue on the device.</w:t>
+      </w:r>
       <w:r>
         <w:t xml:space="preserve"> </w:t>
       </w:r>

</xml_diff>